<commit_message>
resume/bio language update - specificity
</commit_message>
<xml_diff>
--- a/assets/Sean Hofer - Resume.docx
+++ b/assets/Sean Hofer - Resume.docx
@@ -310,7 +310,31 @@
                 <w:vertAlign w:val="baseline"/>
                 <w:rtl w:val="0"/>
               </w:rPr>
-              <w:t xml:space="preserve">Front &amp; back-end web development, UI/UX design, Agile (Scrum), tools &amp; automation</w:t>
+              <w:t xml:space="preserve">F</w:t>
+            </w:r>
+            <w:r>
+              <w:rPr>
+                <w:rFonts w:ascii="Source Sans Pro" w:cs="Source Sans Pro" w:eastAsia="Source Sans Pro" w:hAnsi="Source Sans Pro"/>
+                <w:rtl w:val="0"/>
+              </w:rPr>
+              <w:t xml:space="preserve">ull-stack</w:t>
+            </w:r>
+            <w:r>
+              <w:rPr>
+                <w:rFonts w:ascii="Source Sans Pro" w:cs="Source Sans Pro" w:eastAsia="Source Sans Pro" w:hAnsi="Source Sans Pro"/>
+                <w:b w:val="0"/>
+                <w:i w:val="0"/>
+                <w:smallCaps w:val="0"/>
+                <w:strike w:val="0"/>
+                <w:color w:val="000000"/>
+                <w:sz w:val="24"/>
+                <w:szCs w:val="24"/>
+                <w:u w:val="none"/>
+                <w:shd w:fill="auto" w:val="clear"/>
+                <w:vertAlign w:val="baseline"/>
+                <w:rtl w:val="0"/>
+              </w:rPr>
+              <w:t xml:space="preserve"> web development, UI/UX design, Agile (Scrum), tools &amp; automation</w:t>
             </w:r>
           </w:p>
           <w:p>
@@ -379,14 +403,14 @@
                 <w:vertAlign w:val="baseline"/>
                 <w:rtl w:val="0"/>
               </w:rPr>
-              <w:t xml:space="preserve">: HTML5, CSS3, </w:t>
-            </w:r>
-            <w:r>
-              <w:rPr>
-                <w:rFonts w:ascii="Source Sans Pro" w:cs="Source Sans Pro" w:eastAsia="Source Sans Pro" w:hAnsi="Source Sans Pro"/>
-                <w:rtl w:val="0"/>
-              </w:rPr>
-              <w:t xml:space="preserve">React</w:t>
+              <w:t xml:space="preserve">: HTML5, </w:t>
+            </w:r>
+            <w:r>
+              <w:rPr>
+                <w:rFonts w:ascii="Source Sans Pro" w:cs="Source Sans Pro" w:eastAsia="Source Sans Pro" w:hAnsi="Source Sans Pro"/>
+                <w:rtl w:val="0"/>
+              </w:rPr>
+              <w:t xml:space="preserve">CSS3/Sass</w:t>
             </w:r>
             <w:r>
               <w:rPr>
@@ -403,14 +427,62 @@
                 <w:vertAlign w:val="baseline"/>
                 <w:rtl w:val="0"/>
               </w:rPr>
-              <w:t xml:space="preserve">, jQuery, </w:t>
-            </w:r>
-            <w:r>
-              <w:rPr>
-                <w:rFonts w:ascii="Source Sans Pro" w:cs="Source Sans Pro" w:eastAsia="Source Sans Pro" w:hAnsi="Source Sans Pro"/>
-                <w:rtl w:val="0"/>
-              </w:rPr>
-              <w:t xml:space="preserve">Jekyll, Sass, MySQL, Git</w:t>
+              <w:t xml:space="preserve">, J</w:t>
+            </w:r>
+            <w:r>
+              <w:rPr>
+                <w:rFonts w:ascii="Source Sans Pro" w:cs="Source Sans Pro" w:eastAsia="Source Sans Pro" w:hAnsi="Source Sans Pro"/>
+                <w:rtl w:val="0"/>
+              </w:rPr>
+              <w:t xml:space="preserve">S/jQuery</w:t>
+            </w:r>
+            <w:r>
+              <w:rPr>
+                <w:rFonts w:ascii="Source Sans Pro" w:cs="Source Sans Pro" w:eastAsia="Source Sans Pro" w:hAnsi="Source Sans Pro"/>
+                <w:b w:val="0"/>
+                <w:i w:val="0"/>
+                <w:smallCaps w:val="0"/>
+                <w:strike w:val="0"/>
+                <w:color w:val="000000"/>
+                <w:sz w:val="24"/>
+                <w:szCs w:val="24"/>
+                <w:u w:val="none"/>
+                <w:shd w:fill="auto" w:val="clear"/>
+                <w:vertAlign w:val="baseline"/>
+                <w:rtl w:val="0"/>
+              </w:rPr>
+              <w:t xml:space="preserve">, </w:t>
+            </w:r>
+            <w:r>
+              <w:rPr>
+                <w:rFonts w:ascii="Source Sans Pro" w:cs="Source Sans Pro" w:eastAsia="Source Sans Pro" w:hAnsi="Source Sans Pro"/>
+                <w:rtl w:val="0"/>
+              </w:rPr>
+              <w:t xml:space="preserve">React</w:t>
+            </w:r>
+            <w:r>
+              <w:rPr>
+                <w:rFonts w:ascii="Source Sans Pro" w:cs="Source Sans Pro" w:eastAsia="Source Sans Pro" w:hAnsi="Source Sans Pro"/>
+                <w:b w:val="0"/>
+                <w:i w:val="0"/>
+                <w:smallCaps w:val="0"/>
+                <w:strike w:val="0"/>
+                <w:color w:val="000000"/>
+                <w:sz w:val="24"/>
+                <w:szCs w:val="24"/>
+                <w:u w:val="none"/>
+                <w:shd w:fill="auto" w:val="clear"/>
+                <w:vertAlign w:val="baseline"/>
+                <w:rtl w:val="0"/>
+              </w:rPr>
+              <w:t xml:space="preserve">, </w:t>
+            </w:r>
+            <w:r>
+              <w:rPr>
+                <w:rFonts w:ascii="Source Sans Pro" w:cs="Source Sans Pro" w:eastAsia="Source Sans Pro" w:hAnsi="Source Sans Pro"/>
+                <w:rtl w:val="0"/>
+              </w:rPr>
+              <w:t xml:space="preserve">Python, MySQL</w:t>
             </w:r>
             <w:r>
               <w:rPr>
@@ -491,7 +563,7 @@
                 <w:rFonts w:ascii="Source Sans Pro" w:cs="Source Sans Pro" w:eastAsia="Source Sans Pro" w:hAnsi="Source Sans Pro"/>
                 <w:rtl w:val="0"/>
               </w:rPr>
-              <w:t xml:space="preserve">AWS</w:t>
+              <w:t xml:space="preserve">Ruby</w:t>
             </w:r>
             <w:r>
               <w:rPr>
@@ -508,14 +580,14 @@
                 <w:vertAlign w:val="baseline"/>
                 <w:rtl w:val="0"/>
               </w:rPr>
-              <w:t xml:space="preserve">, </w:t>
-            </w:r>
-            <w:r>
-              <w:rPr>
-                <w:rFonts w:ascii="Source Sans Pro" w:cs="Source Sans Pro" w:eastAsia="Source Sans Pro" w:hAnsi="Source Sans Pro"/>
-                <w:rtl w:val="0"/>
-              </w:rPr>
-              <w:t xml:space="preserve">Ruby, Python</w:t>
+              <w:t xml:space="preserve">, J</w:t>
+            </w:r>
+            <w:r>
+              <w:rPr>
+                <w:rFonts w:ascii="Source Sans Pro" w:cs="Source Sans Pro" w:eastAsia="Source Sans Pro" w:hAnsi="Source Sans Pro"/>
+                <w:rtl w:val="0"/>
+              </w:rPr>
+              <w:t xml:space="preserve">ekyll, Git, Flutter, </w:t>
             </w:r>
             <w:r>
               <w:rPr>
@@ -532,7 +604,19 @@
                 <w:vertAlign w:val="baseline"/>
                 <w:rtl w:val="0"/>
               </w:rPr>
-              <w:t xml:space="preserve">, PHP</w:t>
+              <w:t xml:space="preserve">PHP, </w:t>
+            </w:r>
+            <w:r>
+              <w:rPr>
+                <w:rFonts w:ascii="Source Sans Pro" w:cs="Source Sans Pro" w:eastAsia="Source Sans Pro" w:hAnsi="Source Sans Pro"/>
+                <w:rtl w:val="0"/>
+              </w:rPr>
+              <w:t xml:space="preserve">AWS</w:t>
+            </w:r>
+            <w:r>
+              <w:rPr>
+                <w:rtl w:val="0"/>
+              </w:rPr>
             </w:r>
           </w:p>
           <w:p>
@@ -898,7 +982,7 @@
                 <w:rFonts w:ascii="Source Sans Pro" w:cs="Source Sans Pro" w:eastAsia="Source Sans Pro" w:hAnsi="Source Sans Pro"/>
                 <w:rtl w:val="0"/>
               </w:rPr>
-              <w:t xml:space="preserve">Worked to implement various UI changes, A/B tests, and other minor engineering tasks.</w:t>
+              <w:t xml:space="preserve">Worked to implement various UI changes and cookie-based UI A/B tests.</w:t>
             </w:r>
           </w:p>
           <w:p>
@@ -931,7 +1015,7 @@
                 <w:rFonts w:ascii="Source Sans Pro" w:cs="Source Sans Pro" w:eastAsia="Source Sans Pro" w:hAnsi="Source Sans Pro"/>
                 <w:rtl w:val="0"/>
               </w:rPr>
-              <w:t xml:space="preserve">Gained familiarity with E-commerce codebase before taking on additional engineering responsibilities.</w:t>
+              <w:t xml:space="preserve">Reinforced full-stack experience with tasks ranging from API changes to building internal tools for modifying database entries.</w:t>
             </w:r>
             <w:r>
               <w:rPr>
@@ -2618,7 +2702,7 @@
 
 <file path=customXML/item1.xml><?xml version="1.0" encoding="utf-8"?>
 <go:gDocsCustomXmlDataStorage xmlns:go="http://customooxmlschemas.google.com/" xmlns:r="http://schemas.openxmlformats.org/officeDocument/2006/relationships">
-  <go:docsCustomData xmlns:go="http://customooxmlschemas.google.com/" roundtripDataSignature="AMtx7mjyuvFZI9/H5TfUYJB2fuLsk84+/g==">AMUW2mU7loVij/LYEgdREQv5BtZpSaZAE6g9K53qLkqcMf4KFufEcc9dkNl9rkKJwoETig9SqNZOMGVVCrCM6H7XaBhs6er79KOWqQVqiBpwRRksQDCWBJo=</go:docsCustomData>
+  <go:docsCustomData xmlns:go="http://customooxmlschemas.google.com/" roundtripDataSignature="AMtx7mjyuvFZI9/H5TfUYJB2fuLsk84+/g==">AMUW2mUhBDSRgUTHG6hgaZwcPyvHyeFOwmUAroX5/Zsf5spCrXZPOGxF6Cbf0Ll15+h4Eb3bL3kngPzSiZyeTzQZdY5GaL/zwWJbG/UANu6zUxkfJfPSNjM=</go:docsCustomData>
 </go:gDocsCustomXmlDataStorage>
 </file>
 

</xml_diff>

<commit_message>
update about page and resume
</commit_message>
<xml_diff>
--- a/assets/Sean Hofer - Resume.docx
+++ b/assets/Sean Hofer - Resume.docx
@@ -1,6 +1,6 @@
 
 <file path=word/document.xml><?xml version="1.0" encoding="utf-8"?>
-<w:document xmlns:mc="http://schemas.openxmlformats.org/markup-compatibility/2006" xmlns:o="urn:schemas-microsoft-com:office:office" xmlns:r="http://schemas.openxmlformats.org/officeDocument/2006/relationships" xmlns:m="http://schemas.openxmlformats.org/officeDocument/2006/math" xmlns:v="urn:schemas-microsoft-com:vml" xmlns:wp="http://schemas.openxmlformats.org/drawingml/2006/wordprocessingDrawing" xmlns:w10="urn:schemas-microsoft-com:office:word" xmlns:w="http://schemas.openxmlformats.org/wordprocessingml/2006/main" xmlns:wne="http://schemas.microsoft.com/office/word/2006/wordml" xmlns:sl="http://schemas.openxmlformats.org/schemaLibrary/2006/main" xmlns:a="http://schemas.openxmlformats.org/drawingml/2006/main" xmlns:pic="http://schemas.openxmlformats.org/drawingml/2006/picture" xmlns:c="http://schemas.openxmlformats.org/drawingml/2006/chart" xmlns:lc="http://schemas.openxmlformats.org/drawingml/2006/lockedCanvas" xmlns:dgm="http://schemas.openxmlformats.org/drawingml/2006/diagram" xmlns:wps="http://schemas.microsoft.com/office/word/2010/wordprocessingShape" xmlns:wpg="http://schemas.microsoft.com/office/word/2010/wordprocessingGroup" xmlns:w14="http://schemas.microsoft.com/office/word/2010/wordml" xmlns:w15="http://schemas.microsoft.com/office/word/2012/wordml">
+<w:document xmlns:mc="http://schemas.openxmlformats.org/markup-compatibility/2006" xmlns:o="urn:schemas-microsoft-com:office:office" xmlns:r="http://schemas.openxmlformats.org/officeDocument/2006/relationships" xmlns:m="http://schemas.openxmlformats.org/officeDocument/2006/math" xmlns:v="urn:schemas-microsoft-com:vml" xmlns:wp="http://schemas.openxmlformats.org/drawingml/2006/wordprocessingDrawing" xmlns:w10="urn:schemas-microsoft-com:office:word" xmlns:w="http://schemas.openxmlformats.org/wordprocessingml/2006/main" xmlns:wne="http://schemas.microsoft.com/office/word/2006/wordml" xmlns:sl="http://schemas.openxmlformats.org/schemaLibrary/2006/main" xmlns:a="http://schemas.openxmlformats.org/drawingml/2006/main" xmlns:pic="http://schemas.openxmlformats.org/drawingml/2006/picture" xmlns:c="http://schemas.openxmlformats.org/drawingml/2006/chart" xmlns:lc="http://schemas.openxmlformats.org/drawingml/2006/lockedCanvas" xmlns:dgm="http://schemas.openxmlformats.org/drawingml/2006/diagram" xmlns:wps="http://schemas.microsoft.com/office/word/2010/wordprocessingShape" xmlns:wpg="http://schemas.microsoft.com/office/word/2010/wordprocessingGroup" xmlns:w14="http://schemas.microsoft.com/office/word/2010/wordml" xmlns:w15="http://schemas.microsoft.com/office/word/2012/wordml" xmlns:w16="http://schemas.microsoft.com/office/word/2018/wordml" xmlns:w16cex="http://schemas.microsoft.com/office/word/2018/wordml/cex" xmlns:w16cid="http://schemas.microsoft.com/office/word/2016/wordml/cid" xmlns="http://schemas.microsoft.com/office/tasks/2019/documenttasks" xmlns:cr="http://schemas.microsoft.com/office/comments/2020/reactions">
   <w:body>
     <w:p>
       <w:pPr>
@@ -281,7 +281,7 @@
             <w:pPr>
               <w:numPr>
                 <w:ilvl w:val="0"/>
-                <w:numId w:val="3"/>
+                <w:numId w:val="2"/>
               </w:numPr>
               <w:ind w:left="288"/>
               <w:rPr>
@@ -296,14 +296,14 @@
                 <w:szCs w:val="22"/>
                 <w:rtl w:val="0"/>
               </w:rPr>
-              <w:t xml:space="preserve">Full-stack web development, UI/UX design, Agile (Scrum), CI/CD, tools &amp; automation</w:t>
+              <w:t xml:space="preserve">Full-stack web development, UI/UX design, Agile (Scrum), A/B testing, CI/CD, tools &amp; automation</w:t>
             </w:r>
           </w:p>
           <w:p>
             <w:pPr>
               <w:numPr>
                 <w:ilvl w:val="0"/>
-                <w:numId w:val="3"/>
+                <w:numId w:val="2"/>
               </w:numPr>
               <w:ind w:left="288"/>
               <w:rPr>
@@ -335,7 +335,7 @@
             <w:pPr>
               <w:numPr>
                 <w:ilvl w:val="0"/>
-                <w:numId w:val="3"/>
+                <w:numId w:val="2"/>
               </w:numPr>
               <w:ind w:left="288"/>
               <w:rPr>
@@ -635,29 +635,30 @@
             <w:pPr>
               <w:numPr>
                 <w:ilvl w:val="0"/>
-                <w:numId w:val="2"/>
+                <w:numId w:val="1"/>
               </w:numPr>
               <w:ind w:left="288"/>
               <w:rPr>
-                <w:sz w:val="22"/>
-                <w:szCs w:val="22"/>
-              </w:rPr>
-            </w:pPr>
-            <w:r>
-              <w:rPr>
-                <w:rFonts w:ascii="Source Sans Pro" w:cs="Source Sans Pro" w:eastAsia="Source Sans Pro" w:hAnsi="Source Sans Pro"/>
-                <w:sz w:val="22"/>
-                <w:szCs w:val="22"/>
-                <w:rtl w:val="0"/>
-              </w:rPr>
-              <w:t xml:space="preserve">Helped to launch and maintain resizable/scalable text boxes for stationery products.</w:t>
+                <w:rFonts w:ascii="Source Sans Pro" w:cs="Source Sans Pro" w:eastAsia="Source Sans Pro" w:hAnsi="Source Sans Pro"/>
+                <w:sz w:val="22"/>
+                <w:szCs w:val="22"/>
+              </w:rPr>
+            </w:pPr>
+            <w:r>
+              <w:rPr>
+                <w:rFonts w:ascii="Source Sans Pro" w:cs="Source Sans Pro" w:eastAsia="Source Sans Pro" w:hAnsi="Source Sans Pro"/>
+                <w:sz w:val="22"/>
+                <w:szCs w:val="22"/>
+                <w:rtl w:val="0"/>
+              </w:rPr>
+              <w:t xml:space="preserve">One of three engineers responsible for feature development within Minted’s Customizer application – including the launch of a major UX overhaul, the first half of which contributed to a 35% increase in mobile stationery sales during the first quarter of its release (Q4 2023).</w:t>
             </w:r>
           </w:p>
           <w:p>
             <w:pPr>
               <w:numPr>
                 <w:ilvl w:val="0"/>
-                <w:numId w:val="2"/>
+                <w:numId w:val="1"/>
               </w:numPr>
               <w:ind w:left="288"/>
               <w:rPr>
@@ -674,7 +675,35 @@
                 <w:szCs w:val="22"/>
                 <w:rtl w:val="0"/>
               </w:rPr>
-              <w:t xml:space="preserve">One of three engineers responsible for launching a major UX overhaul of Minted’s Customizer application, the initial phase of which contributed to a 35% increase in mobile stationery sales during the first quarter of its release (Q4 2023).</w:t>
+              <w:t xml:space="preserve">Worked on the second half of said UX overhaul – refactoring the desktop experience to improve usability and lay the foundation for future new features. </w:t>
+            </w:r>
+          </w:p>
+          <w:p>
+            <w:pPr>
+              <w:numPr>
+                <w:ilvl w:val="0"/>
+                <w:numId w:val="1"/>
+              </w:numPr>
+              <w:ind w:left="288"/>
+              <w:rPr>
+                <w:rFonts w:ascii="Source Sans Pro" w:cs="Source Sans Pro" w:eastAsia="Source Sans Pro" w:hAnsi="Source Sans Pro"/>
+                <w:sz w:val="22"/>
+                <w:szCs w:val="22"/>
+              </w:rPr>
+            </w:pPr>
+            <w:r>
+              <w:rPr>
+                <w:rFonts w:ascii="Source Sans Pro" w:cs="Source Sans Pro" w:eastAsia="Source Sans Pro" w:hAnsi="Source Sans Pro"/>
+                <w:sz w:val="22"/>
+                <w:szCs w:val="22"/>
+                <w:rtl w:val="0"/>
+              </w:rPr>
+              <w:t xml:space="preserve">Helped to launch new product personalization features like moving, resizing and inserting text and photo elements on stationery items and other products.</w:t>
+            </w:r>
+            <w:r>
+              <w:rPr>
+                <w:rtl w:val="0"/>
+              </w:rPr>
             </w:r>
           </w:p>
           <w:p>
@@ -795,7 +824,7 @@
             <w:pPr>
               <w:numPr>
                 <w:ilvl w:val="0"/>
-                <w:numId w:val="2"/>
+                <w:numId w:val="1"/>
               </w:numPr>
               <w:ind w:left="288"/>
               <w:rPr>
@@ -817,7 +846,7 @@
             <w:pPr>
               <w:numPr>
                 <w:ilvl w:val="0"/>
-                <w:numId w:val="2"/>
+                <w:numId w:val="1"/>
               </w:numPr>
               <w:ind w:left="288"/>
               <w:rPr>
@@ -951,50 +980,6 @@
           </w:tcPr>
           <w:p>
             <w:pPr>
-              <w:numPr>
-                <w:ilvl w:val="0"/>
-                <w:numId w:val="2"/>
-              </w:numPr>
-              <w:ind w:left="288"/>
-              <w:rPr>
-                <w:sz w:val="22"/>
-                <w:szCs w:val="22"/>
-              </w:rPr>
-            </w:pPr>
-            <w:r>
-              <w:rPr>
-                <w:rFonts w:ascii="Source Sans Pro" w:cs="Source Sans Pro" w:eastAsia="Source Sans Pro" w:hAnsi="Source Sans Pro"/>
-                <w:sz w:val="22"/>
-                <w:szCs w:val="22"/>
-                <w:rtl w:val="0"/>
-              </w:rPr>
-              <w:t xml:space="preserve">Implemented various UI changes and cookie-based UI A/B tests.</w:t>
-            </w:r>
-          </w:p>
-          <w:p>
-            <w:pPr>
-              <w:numPr>
-                <w:ilvl w:val="0"/>
-                <w:numId w:val="2"/>
-              </w:numPr>
-              <w:ind w:left="288"/>
-              <w:rPr>
-                <w:sz w:val="22"/>
-                <w:szCs w:val="22"/>
-              </w:rPr>
-            </w:pPr>
-            <w:r>
-              <w:rPr>
-                <w:rFonts w:ascii="Source Sans Pro" w:cs="Source Sans Pro" w:eastAsia="Source Sans Pro" w:hAnsi="Source Sans Pro"/>
-                <w:sz w:val="22"/>
-                <w:szCs w:val="22"/>
-                <w:rtl w:val="0"/>
-              </w:rPr>
-              <w:t xml:space="preserve">Reinforced full-stack experience with tasks ranging from making API changes to building internal tools for modifying database entries.</w:t>
-            </w:r>
-          </w:p>
-          <w:p>
-            <w:pPr>
               <w:rPr>
                 <w:rFonts w:ascii="Source Sans Pro" w:cs="Source Sans Pro" w:eastAsia="Source Sans Pro" w:hAnsi="Source Sans Pro"/>
                 <w:sz w:val="22"/>
@@ -1276,7 +1261,7 @@
             <w:pPr>
               <w:numPr>
                 <w:ilvl w:val="0"/>
-                <w:numId w:val="2"/>
+                <w:numId w:val="1"/>
               </w:numPr>
               <w:ind w:left="288"/>
               <w:rPr>
@@ -1292,44 +1277,6 @@
                 <w:rtl w:val="0"/>
               </w:rPr>
               <w:t xml:space="preserve">Primary developer for all web properties, apps, and in-house software.</w:t>
-            </w:r>
-          </w:p>
-          <w:p>
-            <w:pPr>
-              <w:numPr>
-                <w:ilvl w:val="0"/>
-                <w:numId w:val="2"/>
-              </w:numPr>
-              <w:ind w:left="288"/>
-              <w:rPr>
-                <w:sz w:val="22"/>
-                <w:szCs w:val="22"/>
-              </w:rPr>
-            </w:pPr>
-            <w:r>
-              <w:rPr>
-                <w:rFonts w:ascii="Source Sans Pro" w:cs="Source Sans Pro" w:eastAsia="Source Sans Pro" w:hAnsi="Source Sans Pro"/>
-                <w:sz w:val="22"/>
-                <w:szCs w:val="22"/>
-                <w:rtl w:val="0"/>
-              </w:rPr>
-              <w:t xml:space="preserve">Built several internal web apps/tools as needed for both operations &amp; marketing teams.</w:t>
-            </w:r>
-          </w:p>
-          <w:p>
-            <w:pPr>
-              <w:rPr>
-                <w:rFonts w:ascii="Source Sans Pro" w:cs="Source Sans Pro" w:eastAsia="Source Sans Pro" w:hAnsi="Source Sans Pro"/>
-                <w:i w:val="1"/>
-              </w:rPr>
-            </w:pPr>
-            <w:r>
-              <w:rPr>
-                <w:rFonts w:ascii="Source Sans Pro" w:cs="Source Sans Pro" w:eastAsia="Source Sans Pro" w:hAnsi="Source Sans Pro"/>
-                <w:i w:val="1"/>
-                <w:rtl w:val="0"/>
-              </w:rPr>
-              <w:t xml:space="preserve"> Full Cart/Fed 40</w:t>
             </w:r>
           </w:p>
           <w:p>
@@ -1340,19 +1287,18 @@
               </w:numPr>
               <w:ind w:left="288"/>
               <w:rPr>
-                <w:i w:val="1"/>
-                <w:sz w:val="22"/>
-                <w:szCs w:val="22"/>
-              </w:rPr>
-            </w:pPr>
-            <w:r>
-              <w:rPr>
-                <w:rFonts w:ascii="Source Sans Pro" w:cs="Source Sans Pro" w:eastAsia="Source Sans Pro" w:hAnsi="Source Sans Pro"/>
-                <w:sz w:val="22"/>
-                <w:szCs w:val="22"/>
-                <w:rtl w:val="0"/>
-              </w:rPr>
-              <w:t xml:space="preserve">Developer and maintainer of food-ordering web &amp; mobile application with 6,000+ downloads providing meals to more than 1,000 food-insecure households daily (React Native, Flutter).</w:t>
+                <w:sz w:val="22"/>
+                <w:szCs w:val="22"/>
+              </w:rPr>
+            </w:pPr>
+            <w:r>
+              <w:rPr>
+                <w:rFonts w:ascii="Source Sans Pro" w:cs="Source Sans Pro" w:eastAsia="Source Sans Pro" w:hAnsi="Source Sans Pro"/>
+                <w:sz w:val="22"/>
+                <w:szCs w:val="22"/>
+                <w:rtl w:val="0"/>
+              </w:rPr>
+              <w:t xml:space="preserve">Built several internal web apps/tools as needed for both operations &amp; marketing teams.</w:t>
             </w:r>
             <w:r>
               <w:rPr>
@@ -1364,7 +1310,7 @@
             <w:pPr>
               <w:numPr>
                 <w:ilvl w:val="0"/>
-                <w:numId w:val="1"/>
+                <w:numId w:val="4"/>
               </w:numPr>
               <w:ind w:left="288"/>
               <w:rPr>
@@ -1380,7 +1326,7 @@
                 <w:szCs w:val="22"/>
                 <w:rtl w:val="0"/>
               </w:rPr>
-              <w:t xml:space="preserve">Built and maintained responsive &amp; mobile-friendly front-end website and back-end API.</w:t>
+              <w:t xml:space="preserve">Developer and maintainer of food-ordering web &amp; mobile application with 6,000+ downloads providing meals to more than 1,000 food-insecure households daily (React Native, Flutter).</w:t>
             </w:r>
             <w:r>
               <w:rPr>
@@ -1392,7 +1338,35 @@
             <w:pPr>
               <w:numPr>
                 <w:ilvl w:val="0"/>
-                <w:numId w:val="1"/>
+                <w:numId w:val="4"/>
+              </w:numPr>
+              <w:ind w:left="288"/>
+              <w:rPr>
+                <w:i w:val="1"/>
+                <w:sz w:val="22"/>
+                <w:szCs w:val="22"/>
+              </w:rPr>
+            </w:pPr>
+            <w:r>
+              <w:rPr>
+                <w:rFonts w:ascii="Source Sans Pro" w:cs="Source Sans Pro" w:eastAsia="Source Sans Pro" w:hAnsi="Source Sans Pro"/>
+                <w:sz w:val="22"/>
+                <w:szCs w:val="22"/>
+                <w:rtl w:val="0"/>
+              </w:rPr>
+              <w:t xml:space="preserve">Built and maintained responsive &amp; mobile-friendly front-end website and back-end API.</w:t>
+            </w:r>
+            <w:r>
+              <w:rPr>
+                <w:rtl w:val="0"/>
+              </w:rPr>
+            </w:r>
+          </w:p>
+          <w:p>
+            <w:pPr>
+              <w:numPr>
+                <w:ilvl w:val="0"/>
+                <w:numId w:val="4"/>
               </w:numPr>
               <w:ind w:left="288"/>
               <w:rPr>
@@ -1630,7 +1604,7 @@
             <w:pPr>
               <w:numPr>
                 <w:ilvl w:val="0"/>
-                <w:numId w:val="4"/>
+                <w:numId w:val="3"/>
               </w:numPr>
               <w:ind w:left="360"/>
               <w:rPr>
@@ -1675,7 +1649,7 @@
 </file>
 
 <file path=word/numbering.xml><?xml version="1.0" encoding="utf-8"?>
-<w:numbering xmlns:mc="http://schemas.openxmlformats.org/markup-compatibility/2006" xmlns:o="urn:schemas-microsoft-com:office:office" xmlns:r="http://schemas.openxmlformats.org/officeDocument/2006/relationships" xmlns:m="http://schemas.openxmlformats.org/officeDocument/2006/math" xmlns:v="urn:schemas-microsoft-com:vml" xmlns:wp="http://schemas.openxmlformats.org/drawingml/2006/wordprocessingDrawing" xmlns:w10="urn:schemas-microsoft-com:office:word" xmlns:w="http://schemas.openxmlformats.org/wordprocessingml/2006/main" xmlns:wne="http://schemas.microsoft.com/office/word/2006/wordml" xmlns:sl="http://schemas.openxmlformats.org/schemaLibrary/2006/main" xmlns:a="http://schemas.openxmlformats.org/drawingml/2006/main" xmlns:pic="http://schemas.openxmlformats.org/drawingml/2006/picture" xmlns:c="http://schemas.openxmlformats.org/drawingml/2006/chart" xmlns:lc="http://schemas.openxmlformats.org/drawingml/2006/lockedCanvas" xmlns:dgm="http://schemas.openxmlformats.org/drawingml/2006/diagram" xmlns:wps="http://schemas.microsoft.com/office/word/2010/wordprocessingShape" xmlns:wpg="http://schemas.microsoft.com/office/word/2010/wordprocessingGroup" xmlns:w14="http://schemas.microsoft.com/office/word/2010/wordml" xmlns:w15="http://schemas.microsoft.com/office/word/2012/wordml">
+<w:numbering xmlns:mc="http://schemas.openxmlformats.org/markup-compatibility/2006" xmlns:o="urn:schemas-microsoft-com:office:office" xmlns:r="http://schemas.openxmlformats.org/officeDocument/2006/relationships" xmlns:m="http://schemas.openxmlformats.org/officeDocument/2006/math" xmlns:v="urn:schemas-microsoft-com:vml" xmlns:wp="http://schemas.openxmlformats.org/drawingml/2006/wordprocessingDrawing" xmlns:w10="urn:schemas-microsoft-com:office:word" xmlns:w="http://schemas.openxmlformats.org/wordprocessingml/2006/main" xmlns:wne="http://schemas.microsoft.com/office/word/2006/wordml" xmlns:sl="http://schemas.openxmlformats.org/schemaLibrary/2006/main" xmlns:a="http://schemas.openxmlformats.org/drawingml/2006/main" xmlns:pic="http://schemas.openxmlformats.org/drawingml/2006/picture" xmlns:c="http://schemas.openxmlformats.org/drawingml/2006/chart" xmlns:lc="http://schemas.openxmlformats.org/drawingml/2006/lockedCanvas" xmlns:dgm="http://schemas.openxmlformats.org/drawingml/2006/diagram" xmlns:wps="http://schemas.microsoft.com/office/word/2010/wordprocessingShape" xmlns:wpg="http://schemas.microsoft.com/office/word/2010/wordprocessingGroup" xmlns:w14="http://schemas.microsoft.com/office/word/2010/wordml" xmlns:w15="http://schemas.microsoft.com/office/word/2012/wordml" xmlns:w16="http://schemas.microsoft.com/office/word/2018/wordml" xmlns:w16cex="http://schemas.microsoft.com/office/word/2018/wordml/cex" xmlns:w16cid="http://schemas.microsoft.com/office/word/2016/wordml/cid" xmlns="http://schemas.microsoft.com/office/tasks/2019/documenttasks" xmlns:cr="http://schemas.microsoft.com/office/comments/2020/reactions">
   <w:abstractNum w:abstractNumId="1">
     <w:lvl w:ilvl="0">
       <w:start w:val="1"/>
@@ -1695,7 +1669,7 @@
       <w:lvlText w:val="o"/>
       <w:lvlJc w:val="left"/>
       <w:pPr>
-        <w:ind w:left="1440" w:hanging="360"/>
+        <w:ind w:left="1080" w:hanging="360"/>
       </w:pPr>
       <w:rPr>
         <w:rFonts w:ascii="Courier New" w:cs="Courier New" w:eastAsia="Courier New" w:hAnsi="Courier New"/>
@@ -1707,7 +1681,7 @@
       <w:lvlText w:val="▪"/>
       <w:lvlJc w:val="left"/>
       <w:pPr>
-        <w:ind w:left="2160" w:hanging="360"/>
+        <w:ind w:left="1800" w:hanging="360"/>
       </w:pPr>
       <w:rPr>
         <w:rFonts w:ascii="Noto Sans Symbols" w:cs="Noto Sans Symbols" w:eastAsia="Noto Sans Symbols" w:hAnsi="Noto Sans Symbols"/>
@@ -1719,7 +1693,7 @@
       <w:lvlText w:val="●"/>
       <w:lvlJc w:val="left"/>
       <w:pPr>
-        <w:ind w:left="2880" w:hanging="360"/>
+        <w:ind w:left="2520" w:hanging="360"/>
       </w:pPr>
       <w:rPr>
         <w:rFonts w:ascii="Noto Sans Symbols" w:cs="Noto Sans Symbols" w:eastAsia="Noto Sans Symbols" w:hAnsi="Noto Sans Symbols"/>
@@ -1731,7 +1705,7 @@
       <w:lvlText w:val="o"/>
       <w:lvlJc w:val="left"/>
       <w:pPr>
-        <w:ind w:left="3600" w:hanging="360"/>
+        <w:ind w:left="3240" w:hanging="360"/>
       </w:pPr>
       <w:rPr>
         <w:rFonts w:ascii="Courier New" w:cs="Courier New" w:eastAsia="Courier New" w:hAnsi="Courier New"/>
@@ -1743,7 +1717,7 @@
       <w:lvlText w:val="▪"/>
       <w:lvlJc w:val="left"/>
       <w:pPr>
-        <w:ind w:left="4320" w:hanging="360"/>
+        <w:ind w:left="3960" w:hanging="360"/>
       </w:pPr>
       <w:rPr>
         <w:rFonts w:ascii="Noto Sans Symbols" w:cs="Noto Sans Symbols" w:eastAsia="Noto Sans Symbols" w:hAnsi="Noto Sans Symbols"/>
@@ -1755,7 +1729,7 @@
       <w:lvlText w:val="●"/>
       <w:lvlJc w:val="left"/>
       <w:pPr>
-        <w:ind w:left="5040" w:hanging="360"/>
+        <w:ind w:left="4680" w:hanging="360"/>
       </w:pPr>
       <w:rPr>
         <w:rFonts w:ascii="Noto Sans Symbols" w:cs="Noto Sans Symbols" w:eastAsia="Noto Sans Symbols" w:hAnsi="Noto Sans Symbols"/>
@@ -1767,7 +1741,7 @@
       <w:lvlText w:val="o"/>
       <w:lvlJc w:val="left"/>
       <w:pPr>
-        <w:ind w:left="5760" w:hanging="360"/>
+        <w:ind w:left="5400" w:hanging="360"/>
       </w:pPr>
       <w:rPr>
         <w:rFonts w:ascii="Courier New" w:cs="Courier New" w:eastAsia="Courier New" w:hAnsi="Courier New"/>
@@ -1779,7 +1753,7 @@
       <w:lvlText w:val="▪"/>
       <w:lvlJc w:val="left"/>
       <w:pPr>
-        <w:ind w:left="6480" w:hanging="360"/>
+        <w:ind w:left="6120" w:hanging="360"/>
       </w:pPr>
       <w:rPr>
         <w:rFonts w:ascii="Noto Sans Symbols" w:cs="Noto Sans Symbols" w:eastAsia="Noto Sans Symbols" w:hAnsi="Noto Sans Symbols"/>
@@ -1903,7 +1877,7 @@
       <w:lvlText w:val="●"/>
       <w:lvlJc w:val="left"/>
       <w:pPr>
-        <w:ind w:left="288" w:hanging="288"/>
+        <w:ind w:left="360" w:hanging="360"/>
       </w:pPr>
       <w:rPr>
         <w:rFonts w:ascii="Noto Sans Symbols" w:cs="Noto Sans Symbols" w:eastAsia="Noto Sans Symbols" w:hAnsi="Noto Sans Symbols"/>
@@ -2013,7 +1987,7 @@
       <w:lvlText w:val="●"/>
       <w:lvlJc w:val="left"/>
       <w:pPr>
-        <w:ind w:left="360" w:hanging="360"/>
+        <w:ind w:left="288" w:hanging="288"/>
       </w:pPr>
       <w:rPr>
         <w:rFonts w:ascii="Noto Sans Symbols" w:cs="Noto Sans Symbols" w:eastAsia="Noto Sans Symbols" w:hAnsi="Noto Sans Symbols"/>
@@ -2025,7 +1999,7 @@
       <w:lvlText w:val="o"/>
       <w:lvlJc w:val="left"/>
       <w:pPr>
-        <w:ind w:left="1080" w:hanging="360"/>
+        <w:ind w:left="1440" w:hanging="360"/>
       </w:pPr>
       <w:rPr>
         <w:rFonts w:ascii="Courier New" w:cs="Courier New" w:eastAsia="Courier New" w:hAnsi="Courier New"/>
@@ -2037,7 +2011,7 @@
       <w:lvlText w:val="▪"/>
       <w:lvlJc w:val="left"/>
       <w:pPr>
-        <w:ind w:left="1800" w:hanging="360"/>
+        <w:ind w:left="2160" w:hanging="360"/>
       </w:pPr>
       <w:rPr>
         <w:rFonts w:ascii="Noto Sans Symbols" w:cs="Noto Sans Symbols" w:eastAsia="Noto Sans Symbols" w:hAnsi="Noto Sans Symbols"/>
@@ -2049,7 +2023,7 @@
       <w:lvlText w:val="●"/>
       <w:lvlJc w:val="left"/>
       <w:pPr>
-        <w:ind w:left="2520" w:hanging="360"/>
+        <w:ind w:left="2880" w:hanging="360"/>
       </w:pPr>
       <w:rPr>
         <w:rFonts w:ascii="Noto Sans Symbols" w:cs="Noto Sans Symbols" w:eastAsia="Noto Sans Symbols" w:hAnsi="Noto Sans Symbols"/>
@@ -2061,7 +2035,7 @@
       <w:lvlText w:val="o"/>
       <w:lvlJc w:val="left"/>
       <w:pPr>
-        <w:ind w:left="3240" w:hanging="360"/>
+        <w:ind w:left="3600" w:hanging="360"/>
       </w:pPr>
       <w:rPr>
         <w:rFonts w:ascii="Courier New" w:cs="Courier New" w:eastAsia="Courier New" w:hAnsi="Courier New"/>
@@ -2073,7 +2047,7 @@
       <w:lvlText w:val="▪"/>
       <w:lvlJc w:val="left"/>
       <w:pPr>
-        <w:ind w:left="3960" w:hanging="360"/>
+        <w:ind w:left="4320" w:hanging="360"/>
       </w:pPr>
       <w:rPr>
         <w:rFonts w:ascii="Noto Sans Symbols" w:cs="Noto Sans Symbols" w:eastAsia="Noto Sans Symbols" w:hAnsi="Noto Sans Symbols"/>
@@ -2085,7 +2059,7 @@
       <w:lvlText w:val="●"/>
       <w:lvlJc w:val="left"/>
       <w:pPr>
-        <w:ind w:left="4680" w:hanging="360"/>
+        <w:ind w:left="5040" w:hanging="360"/>
       </w:pPr>
       <w:rPr>
         <w:rFonts w:ascii="Noto Sans Symbols" w:cs="Noto Sans Symbols" w:eastAsia="Noto Sans Symbols" w:hAnsi="Noto Sans Symbols"/>
@@ -2097,7 +2071,7 @@
       <w:lvlText w:val="o"/>
       <w:lvlJc w:val="left"/>
       <w:pPr>
-        <w:ind w:left="5400" w:hanging="360"/>
+        <w:ind w:left="5760" w:hanging="360"/>
       </w:pPr>
       <w:rPr>
         <w:rFonts w:ascii="Courier New" w:cs="Courier New" w:eastAsia="Courier New" w:hAnsi="Courier New"/>
@@ -2109,7 +2083,7 @@
       <w:lvlText w:val="▪"/>
       <w:lvlJc w:val="left"/>
       <w:pPr>
-        <w:ind w:left="6120" w:hanging="360"/>
+        <w:ind w:left="6480" w:hanging="360"/>
       </w:pPr>
       <w:rPr>
         <w:rFonts w:ascii="Noto Sans Symbols" w:cs="Noto Sans Symbols" w:eastAsia="Noto Sans Symbols" w:hAnsi="Noto Sans Symbols"/>
@@ -2132,7 +2106,7 @@
 </file>
 
 <file path=word/styles.xml><?xml version="1.0" encoding="utf-8"?>
-<w:styles xmlns:mc="http://schemas.openxmlformats.org/markup-compatibility/2006" xmlns:o="urn:schemas-microsoft-com:office:office" xmlns:r="http://schemas.openxmlformats.org/officeDocument/2006/relationships" xmlns:m="http://schemas.openxmlformats.org/officeDocument/2006/math" xmlns:v="urn:schemas-microsoft-com:vml" xmlns:wp="http://schemas.openxmlformats.org/drawingml/2006/wordprocessingDrawing" xmlns:w10="urn:schemas-microsoft-com:office:word" xmlns:w="http://schemas.openxmlformats.org/wordprocessingml/2006/main" xmlns:wne="http://schemas.microsoft.com/office/word/2006/wordml" xmlns:sl="http://schemas.openxmlformats.org/schemaLibrary/2006/main" xmlns:a="http://schemas.openxmlformats.org/drawingml/2006/main" xmlns:pic="http://schemas.openxmlformats.org/drawingml/2006/picture" xmlns:c="http://schemas.openxmlformats.org/drawingml/2006/chart" xmlns:lc="http://schemas.openxmlformats.org/drawingml/2006/lockedCanvas" xmlns:dgm="http://schemas.openxmlformats.org/drawingml/2006/diagram" xmlns:wps="http://schemas.microsoft.com/office/word/2010/wordprocessingShape" xmlns:wpg="http://schemas.microsoft.com/office/word/2010/wordprocessingGroup" xmlns:w14="http://schemas.microsoft.com/office/word/2010/wordml" xmlns:w15="http://schemas.microsoft.com/office/word/2012/wordml">
+<w:styles xmlns:mc="http://schemas.openxmlformats.org/markup-compatibility/2006" xmlns:o="urn:schemas-microsoft-com:office:office" xmlns:r="http://schemas.openxmlformats.org/officeDocument/2006/relationships" xmlns:m="http://schemas.openxmlformats.org/officeDocument/2006/math" xmlns:v="urn:schemas-microsoft-com:vml" xmlns:wp="http://schemas.openxmlformats.org/drawingml/2006/wordprocessingDrawing" xmlns:w10="urn:schemas-microsoft-com:office:word" xmlns:w="http://schemas.openxmlformats.org/wordprocessingml/2006/main" xmlns:wne="http://schemas.microsoft.com/office/word/2006/wordml" xmlns:sl="http://schemas.openxmlformats.org/schemaLibrary/2006/main" xmlns:a="http://schemas.openxmlformats.org/drawingml/2006/main" xmlns:pic="http://schemas.openxmlformats.org/drawingml/2006/picture" xmlns:c="http://schemas.openxmlformats.org/drawingml/2006/chart" xmlns:lc="http://schemas.openxmlformats.org/drawingml/2006/lockedCanvas" xmlns:dgm="http://schemas.openxmlformats.org/drawingml/2006/diagram" xmlns:wps="http://schemas.microsoft.com/office/word/2010/wordprocessingShape" xmlns:wpg="http://schemas.microsoft.com/office/word/2010/wordprocessingGroup" xmlns:w14="http://schemas.microsoft.com/office/word/2010/wordml" xmlns:w15="http://schemas.microsoft.com/office/word/2012/wordml" xmlns:w16="http://schemas.microsoft.com/office/word/2018/wordml" xmlns:w16cex="http://schemas.microsoft.com/office/word/2018/wordml/cex" xmlns:w16cid="http://schemas.microsoft.com/office/word/2016/wordml/cid" xmlns="http://schemas.microsoft.com/office/tasks/2019/documenttasks" xmlns:cr="http://schemas.microsoft.com/office/comments/2020/reactions">
   <w:docDefaults>
     <w:rPrDefault>
       <w:rPr>

</xml_diff>